<commit_message>
End up with template, make little changes in JSON
</commit_message>
<xml_diff>
--- a/template.docx
+++ b/template.docx
@@ -192,15 +192,7 @@
               <w:jc w:val="right"/>
             </w:pPr>
             <w:r>
-              <w:t>«__</w:t>
-            </w:r>
-            <w:proofErr w:type="gramStart"/>
-            <w:r>
-              <w:t>_»_</w:t>
-            </w:r>
-            <w:proofErr w:type="gramEnd"/>
-            <w:r>
-              <w:t>____________20</w:t>
+              <w:t>«___»_____________20</w:t>
             </w:r>
             <w:r>
               <w:t>2</w:t>
@@ -289,7 +281,6 @@
         </w:rPr>
         <w:br/>
       </w:r>
-      <w:proofErr w:type="gramStart"/>
       <w:r>
         <w:rPr>
           <w:b/>
@@ -309,7 +300,6 @@
         </w:rPr>
         <w:t>program</w:t>
       </w:r>
-      <w:proofErr w:type="gramEnd"/>
       <w:r>
         <w:rPr>
           <w:b/>
@@ -394,7 +384,6 @@
         </w:rPr>
         <w:br/>
       </w:r>
-      <w:proofErr w:type="gramStart"/>
       <w:r>
         <w:rPr>
           <w:rFonts w:eastAsia="Times New Roman"/>
@@ -418,7 +407,6 @@
         </w:rPr>
         <w:t>program</w:t>
       </w:r>
-      <w:proofErr w:type="gramEnd"/>
       <w:r>
         <w:rPr>
           <w:rFonts w:eastAsia="Times New Roman"/>
@@ -524,7 +512,6 @@
         </w:rPr>
         <w:t>«</w:t>
       </w:r>
-      <w:proofErr w:type="gramStart"/>
       <w:r>
         <w:rPr>
           <w:rFonts w:eastAsia="Times New Roman"/>
@@ -550,7 +537,6 @@
         </w:rPr>
         <w:t>profile</w:t>
       </w:r>
-      <w:proofErr w:type="gramEnd"/>
       <w:r>
         <w:rPr>
           <w:rFonts w:eastAsia="Times New Roman"/>
@@ -649,7 +635,6 @@
         </w:rPr>
         <w:br/>
       </w:r>
-      <w:proofErr w:type="gramStart"/>
       <w:r>
         <w:rPr>
           <w:rFonts w:eastAsia="Times New Roman"/>
@@ -673,7 +658,6 @@
         </w:rPr>
         <w:t>year</w:t>
       </w:r>
-      <w:proofErr w:type="gramEnd"/>
       <w:r>
         <w:rPr>
           <w:rFonts w:eastAsia="Times New Roman"/>
@@ -958,29 +942,25 @@
         </w:rPr>
         <w:t xml:space="preserve">Москва, </w:t>
       </w:r>
-      <w:proofErr w:type="gramStart"/>
       <w:r>
         <w:t xml:space="preserve">{{ </w:t>
       </w:r>
-      <w:proofErr w:type="spellStart"/>
       <w:r>
         <w:rPr>
           <w:lang w:val="en-US"/>
         </w:rPr>
         <w:t>current</w:t>
       </w:r>
-      <w:proofErr w:type="gramEnd"/>
+      <w:r>
+        <w:t>_</w:t>
+      </w:r>
       <w:r>
         <w:rPr>
           <w:lang w:val="en-US"/>
         </w:rPr>
-        <w:t>_year</w:t>
-      </w:r>
-      <w:proofErr w:type="spellEnd"/>
-      <w:r>
-        <w:rPr>
-          <w:lang w:val="en-US"/>
-        </w:rPr>
+        <w:t>year</w:t>
+      </w:r>
+      <w:r>
         <w:t xml:space="preserve"> }}</w:t>
       </w:r>
     </w:p>
@@ -1690,7 +1670,6 @@
         </w:rPr>
         <w:t>«</w:t>
       </w:r>
-      <w:proofErr w:type="gramStart"/>
       <w:r>
         <w:rPr>
           <w:sz w:val="28"/>
@@ -1707,7 +1686,6 @@
         </w:rPr>
         <w:t>program</w:t>
       </w:r>
-      <w:proofErr w:type="gramEnd"/>
       <w:r>
         <w:rPr>
           <w:sz w:val="28"/>
@@ -1982,7 +1960,6 @@
         </w:rPr>
         <w:t>Дисциплина «</w:t>
       </w:r>
-      <w:proofErr w:type="gramStart"/>
       <w:r>
         <w:rPr>
           <w:sz w:val="28"/>
@@ -1998,7 +1975,6 @@
         </w:rPr>
         <w:t>program</w:t>
       </w:r>
-      <w:proofErr w:type="gramEnd"/>
       <w:r>
         <w:rPr>
           <w:sz w:val="28"/>
@@ -2138,14 +2114,14 @@
         <w:tblLook w:val="04A0" w:firstRow="1" w:lastRow="0" w:firstColumn="1" w:lastColumn="0" w:noHBand="0" w:noVBand="1"/>
       </w:tblPr>
       <w:tblGrid>
-        <w:gridCol w:w="1662"/>
-        <w:gridCol w:w="2374"/>
-        <w:gridCol w:w="5598"/>
+        <w:gridCol w:w="2436"/>
+        <w:gridCol w:w="2351"/>
+        <w:gridCol w:w="4847"/>
       </w:tblGrid>
       <w:tr>
         <w:tc>
           <w:tcPr>
-            <w:tcW w:w="1662" w:type="dxa"/>
+            <w:tcW w:w="2436" w:type="dxa"/>
             <w:tcBorders>
               <w:top w:val="single" w:sz="4" w:space="0" w:color="auto"/>
               <w:left w:val="single" w:sz="4" w:space="0" w:color="auto"/>
@@ -2200,7 +2176,7 @@
         </w:tc>
         <w:tc>
           <w:tcPr>
-            <w:tcW w:w="2374" w:type="dxa"/>
+            <w:tcW w:w="2351" w:type="dxa"/>
             <w:tcBorders>
               <w:top w:val="single" w:sz="4" w:space="0" w:color="auto"/>
               <w:left w:val="single" w:sz="4" w:space="0" w:color="auto"/>
@@ -2234,7 +2210,7 @@
         </w:tc>
         <w:tc>
           <w:tcPr>
-            <w:tcW w:w="5598" w:type="dxa"/>
+            <w:tcW w:w="4847" w:type="dxa"/>
             <w:tcBorders>
               <w:top w:val="single" w:sz="4" w:space="0" w:color="auto"/>
               <w:left w:val="single" w:sz="4" w:space="0" w:color="auto"/>
@@ -2286,7 +2262,8 @@
               <w:jc w:val="center"/>
               <w:rPr>
                 <w:b/>
-                <w:lang w:eastAsia="en-US"/>
+                <w:sz w:val="24"/>
+                <w:szCs w:val="24"/>
               </w:rPr>
             </w:pPr>
             <w:r>
@@ -2322,37 +2299,37 @@
               <w:t xml:space="preserve"> компетенции</w:t>
             </w:r>
           </w:p>
-        </w:tc>
-      </w:tr>
-      <w:tr>
-        <w:tc>
-          <w:tcPr>
-            <w:tcW w:w="9634" w:type="dxa"/>
-            <w:gridSpan w:val="3"/>
-            <w:tcBorders>
-              <w:top w:val="single" w:sz="4" w:space="0" w:color="auto"/>
-              <w:left w:val="single" w:sz="4" w:space="0" w:color="auto"/>
-              <w:bottom w:val="single" w:sz="4" w:space="0" w:color="auto"/>
-              <w:right w:val="single" w:sz="4" w:space="0" w:color="auto"/>
-            </w:tcBorders>
-            <w:vAlign w:val="center"/>
-          </w:tcPr>
           <w:p>
             <w:pPr>
               <w:spacing w:line="276" w:lineRule="auto"/>
+              <w:jc w:val="center"/>
               <w:rPr>
                 <w:b/>
-                <w:lang w:eastAsia="en-US"/>
+                <w:lang w:val="en-US" w:eastAsia="en-US"/>
               </w:rPr>
             </w:pPr>
             <w:r>
               <w:rPr>
                 <w:b/>
-                <w:sz w:val="24"/>
-                <w:szCs w:val="24"/>
-                <w:highlight w:val="yellow"/>
+                <w:lang w:val="en-US"/>
               </w:rPr>
-              <w:t>Категория (группа) «Командная работа и лидерство»</w:t>
+              <w:t xml:space="preserve">{%tr for item in </w:t>
+            </w:r>
+            <w:proofErr w:type="spellStart"/>
+            <w:r>
+              <w:rPr>
+                <w:b/>
+                <w:lang w:val="en-US"/>
+              </w:rPr>
+              <w:t>universal_competences</w:t>
+            </w:r>
+            <w:proofErr w:type="spellEnd"/>
+            <w:r>
+              <w:rPr>
+                <w:b/>
+                <w:lang w:val="en-US"/>
+              </w:rPr>
+              <w:t xml:space="preserve"> %}</w:t>
             </w:r>
           </w:p>
         </w:tc>
@@ -2363,7 +2340,7 @@
         </w:trPr>
         <w:tc>
           <w:tcPr>
-            <w:tcW w:w="1662" w:type="dxa"/>
+            <w:tcW w:w="2436" w:type="dxa"/>
             <w:tcBorders>
               <w:top w:val="single" w:sz="4" w:space="0" w:color="auto"/>
               <w:left w:val="single" w:sz="4" w:space="0" w:color="auto"/>
@@ -2379,22 +2356,40 @@
               <w:rPr>
                 <w:sz w:val="24"/>
                 <w:szCs w:val="24"/>
-                <w:lang w:eastAsia="en-US"/>
+                <w:lang w:val="en-US" w:eastAsia="en-US"/>
               </w:rPr>
             </w:pPr>
             <w:r>
               <w:rPr>
                 <w:sz w:val="24"/>
                 <w:szCs w:val="24"/>
-                <w:highlight w:val="yellow"/>
+                <w:lang w:val="en-US"/>
               </w:rPr>
-              <w:t>УК-3</w:t>
+              <w:t xml:space="preserve">{{ </w:t>
+            </w:r>
+            <w:proofErr w:type="spellStart"/>
+            <w:r>
+              <w:rPr>
+                <w:sz w:val="24"/>
+                <w:szCs w:val="24"/>
+                <w:lang w:val="en-US"/>
+              </w:rPr>
+              <w:t>item.competency_code</w:t>
+            </w:r>
+            <w:proofErr w:type="spellEnd"/>
+            <w:r>
+              <w:rPr>
+                <w:sz w:val="24"/>
+                <w:szCs w:val="24"/>
+                <w:lang w:val="en-US"/>
+              </w:rPr>
+              <w:t xml:space="preserve"> }}</w:t>
             </w:r>
           </w:p>
         </w:tc>
         <w:tc>
           <w:tcPr>
-            <w:tcW w:w="2374" w:type="dxa"/>
+            <w:tcW w:w="2351" w:type="dxa"/>
             <w:tcBorders>
               <w:top w:val="single" w:sz="4" w:space="0" w:color="auto"/>
               <w:left w:val="single" w:sz="4" w:space="0" w:color="auto"/>
@@ -2409,22 +2404,43 @@
               <w:rPr>
                 <w:sz w:val="24"/>
                 <w:szCs w:val="24"/>
-                <w:highlight w:val="yellow"/>
+                <w:lang w:val="en-US"/>
               </w:rPr>
             </w:pPr>
             <w:r>
               <w:rPr>
                 <w:sz w:val="24"/>
                 <w:szCs w:val="24"/>
-                <w:highlight w:val="yellow"/>
+                <w:lang w:val="en-US"/>
               </w:rPr>
-              <w:t>Способен осуществлять социальное взаимодействие и реализовывать свою роль в команде</w:t>
+              <w:t>{{ item.</w:t>
+            </w:r>
+            <w:r>
+              <w:t xml:space="preserve"> </w:t>
+            </w:r>
+            <w:proofErr w:type="spellStart"/>
+            <w:r>
+              <w:rPr>
+                <w:sz w:val="24"/>
+                <w:szCs w:val="24"/>
+                <w:lang w:val="en-US"/>
+              </w:rPr>
+              <w:t>competency_name</w:t>
+            </w:r>
+            <w:proofErr w:type="spellEnd"/>
+            <w:r>
+              <w:rPr>
+                <w:sz w:val="24"/>
+                <w:szCs w:val="24"/>
+                <w:lang w:val="en-US"/>
+              </w:rPr>
+              <w:t xml:space="preserve"> }}</w:t>
             </w:r>
           </w:p>
         </w:tc>
         <w:tc>
           <w:tcPr>
-            <w:tcW w:w="5598" w:type="dxa"/>
+            <w:tcW w:w="4847" w:type="dxa"/>
             <w:tcBorders>
               <w:top w:val="single" w:sz="4" w:space="0" w:color="auto"/>
               <w:left w:val="single" w:sz="4" w:space="0" w:color="auto"/>
@@ -2437,20 +2453,170 @@
             <w:pPr>
               <w:spacing w:line="276" w:lineRule="auto"/>
               <w:rPr>
-                <w:i/>
                 <w:sz w:val="24"/>
                 <w:szCs w:val="24"/>
-                <w:highlight w:val="yellow"/>
+                <w:lang w:val="en-US"/>
+              </w:rPr>
+            </w:pPr>
+            <w:r>
+              <w:rPr>
+                <w:sz w:val="24"/>
+                <w:szCs w:val="24"/>
+                <w:lang w:val="en-US"/>
+              </w:rPr>
+              <w:t>{</w:t>
+            </w:r>
+            <w:r>
+              <w:rPr>
+                <w:sz w:val="24"/>
+                <w:szCs w:val="24"/>
+                <w:lang w:val="en-US"/>
+              </w:rPr>
+              <w:t xml:space="preserve">% for indicator in </w:t>
+            </w:r>
+            <w:proofErr w:type="spellStart"/>
+            <w:r>
+              <w:rPr>
+                <w:sz w:val="24"/>
+                <w:szCs w:val="24"/>
+                <w:lang w:val="en-US"/>
+              </w:rPr>
+              <w:t>item.indicators</w:t>
+            </w:r>
+            <w:proofErr w:type="spellEnd"/>
+            <w:r>
+              <w:rPr>
+                <w:sz w:val="24"/>
+                <w:szCs w:val="24"/>
+                <w:lang w:val="en-US"/>
+              </w:rPr>
+              <w:t xml:space="preserve"> %</w:t>
+            </w:r>
+            <w:r>
+              <w:rPr>
+                <w:sz w:val="24"/>
+                <w:szCs w:val="24"/>
+                <w:lang w:val="en-US"/>
+              </w:rPr>
+              <w:t>}</w:t>
+            </w:r>
+          </w:p>
+          <w:p>
+            <w:pPr>
+              <w:spacing w:line="276" w:lineRule="auto"/>
+              <w:rPr>
+                <w:i/>
+                <w:iCs/>
+                <w:sz w:val="24"/>
+                <w:szCs w:val="24"/>
+                <w:lang w:val="en-US"/>
               </w:rPr>
             </w:pPr>
             <w:r>
               <w:rPr>
                 <w:i/>
+                <w:iCs/>
                 <w:sz w:val="24"/>
                 <w:szCs w:val="24"/>
-                <w:highlight w:val="yellow"/>
+                <w:lang w:val="en-US"/>
               </w:rPr>
-              <w:t xml:space="preserve">УК-3.1. Знать: </w:t>
+              <w:t>{{ indicator[0] }}</w:t>
+            </w:r>
+          </w:p>
+          <w:p>
+            <w:pPr>
+              <w:spacing w:line="276" w:lineRule="auto"/>
+              <w:rPr>
+                <w:sz w:val="24"/>
+                <w:szCs w:val="24"/>
+                <w:lang w:val="en-US"/>
+              </w:rPr>
+            </w:pPr>
+            <w:r>
+              <w:rPr>
+                <w:sz w:val="24"/>
+                <w:szCs w:val="24"/>
+                <w:lang w:val="en-US"/>
+              </w:rPr>
+              <w:t xml:space="preserve">{% </w:t>
+            </w:r>
+            <w:r>
+              <w:rPr>
+                <w:sz w:val="24"/>
+                <w:szCs w:val="24"/>
+                <w:lang w:val="en-US"/>
+              </w:rPr>
+              <w:t>for text in indicator[1] %}</w:t>
+            </w:r>
+          </w:p>
+          <w:p>
+            <w:pPr>
+              <w:spacing w:line="276" w:lineRule="auto"/>
+              <w:rPr>
+                <w:sz w:val="24"/>
+                <w:szCs w:val="24"/>
+                <w:lang w:val="en-US"/>
+              </w:rPr>
+            </w:pPr>
+            <w:r>
+              <w:rPr>
+                <w:sz w:val="24"/>
+                <w:szCs w:val="24"/>
+                <w:lang w:val="en-US"/>
+              </w:rPr>
+              <w:t xml:space="preserve">   </w:t>
+            </w:r>
+            <w:r>
+              <w:rPr>
+                <w:sz w:val="24"/>
+                <w:szCs w:val="24"/>
+                <w:lang w:val="en-US"/>
+              </w:rPr>
+              <w:t>{{</w:t>
+            </w:r>
+            <w:r>
+              <w:rPr>
+                <w:sz w:val="24"/>
+                <w:szCs w:val="24"/>
+                <w:lang w:val="en-US"/>
+              </w:rPr>
+              <w:t xml:space="preserve"> text }}</w:t>
+            </w:r>
+          </w:p>
+          <w:p>
+            <w:pPr>
+              <w:spacing w:line="276" w:lineRule="auto"/>
+              <w:rPr>
+                <w:sz w:val="24"/>
+                <w:szCs w:val="24"/>
+                <w:lang w:val="en-US"/>
+              </w:rPr>
+            </w:pPr>
+            <w:r>
+              <w:rPr>
+                <w:sz w:val="24"/>
+                <w:szCs w:val="24"/>
+                <w:lang w:val="en-US"/>
+              </w:rPr>
+              <w:t xml:space="preserve">{% </w:t>
+            </w:r>
+            <w:proofErr w:type="spellStart"/>
+            <w:r>
+              <w:rPr>
+                <w:sz w:val="24"/>
+                <w:szCs w:val="24"/>
+                <w:lang w:val="en-US"/>
+              </w:rPr>
+              <w:t>endfor</w:t>
+            </w:r>
+            <w:proofErr w:type="spellEnd"/>
+            <w:r>
+              <w:rPr>
+                <w:sz w:val="24"/>
+                <w:szCs w:val="24"/>
+                <w:lang w:val="en-US"/>
+              </w:rPr>
+              <w:t xml:space="preserve"> %}</w:t>
             </w:r>
           </w:p>
           <w:p>
@@ -2460,53 +2626,34 @@
                 <w:sz w:val="24"/>
                 <w:szCs w:val="24"/>
                 <w:highlight w:val="yellow"/>
+                <w:lang w:val="en-US"/>
               </w:rPr>
             </w:pPr>
             <w:r>
               <w:rPr>
                 <w:sz w:val="24"/>
                 <w:szCs w:val="24"/>
-                <w:highlight w:val="yellow"/>
+                <w:lang w:val="en-US"/>
               </w:rPr>
-              <w:t>способы социального взаимодействия</w:t>
+              <w:t xml:space="preserve">{% </w:t>
             </w:r>
-          </w:p>
-          <w:p>
-            <w:pPr>
-              <w:spacing w:line="276" w:lineRule="auto"/>
-              <w:rPr>
-                <w:i/>
-                <w:sz w:val="24"/>
-                <w:szCs w:val="24"/>
-                <w:highlight w:val="yellow"/>
-              </w:rPr>
-            </w:pPr>
-            <w:r>
-              <w:rPr>
-                <w:i/>
-                <w:sz w:val="24"/>
-                <w:szCs w:val="24"/>
-                <w:highlight w:val="yellow"/>
-              </w:rPr>
-              <w:t>УК-3.2. Уметь:</w:t>
-            </w:r>
-          </w:p>
-          <w:p>
-            <w:pPr>
-              <w:spacing w:line="276" w:lineRule="auto"/>
-              <w:rPr>
-                <w:sz w:val="24"/>
-                <w:szCs w:val="24"/>
-                <w:highlight w:val="yellow"/>
-              </w:rPr>
-            </w:pPr>
+            <w:proofErr w:type="spellStart"/>
             <w:r>
               <w:rPr>
                 <w:sz w:val="24"/>
                 <w:szCs w:val="24"/>
-                <w:highlight w:val="yellow"/>
+                <w:lang w:val="en-US"/>
               </w:rPr>
-              <w:t>Принимать решения с соблюдением этических принципов их реализации</w:t>
+              <w:t>endfor</w:t>
+            </w:r>
+            <w:proofErr w:type="spellEnd"/>
+            <w:r>
+              <w:rPr>
+                <w:sz w:val="24"/>
+                <w:szCs w:val="24"/>
+                <w:lang w:val="en-US"/>
+              </w:rPr>
+              <w:t xml:space="preserve"> %}</w:t>
             </w:r>
           </w:p>
         </w:tc>
@@ -2530,214 +2677,30 @@
           <w:p>
             <w:pPr>
               <w:spacing w:line="276" w:lineRule="auto"/>
+              <w:jc w:val="center"/>
               <w:rPr>
-                <w:i/>
+                <w:lang w:val="en-US"/>
               </w:rPr>
             </w:pPr>
             <w:r>
               <w:rPr>
-                <w:b/>
-                <w:sz w:val="24"/>
-                <w:szCs w:val="24"/>
-                <w:highlight w:val="yellow"/>
-                <w:lang w:eastAsia="en-US"/>
+                <w:lang w:val="en-US"/>
               </w:rPr>
-              <w:t>Категория (группа) «Межкультурное взаимодействие»</w:t>
+              <w:t xml:space="preserve">{%tr </w:t>
             </w:r>
-          </w:p>
-        </w:tc>
-      </w:tr>
-      <w:tr>
-        <w:trPr>
-          <w:trHeight w:val="615"/>
-        </w:trPr>
-        <w:tc>
-          <w:tcPr>
-            <w:tcW w:w="1662" w:type="dxa"/>
-            <w:tcBorders>
-              <w:top w:val="single" w:sz="4" w:space="0" w:color="auto"/>
-              <w:left w:val="single" w:sz="4" w:space="0" w:color="auto"/>
-              <w:bottom w:val="single" w:sz="4" w:space="0" w:color="auto"/>
-              <w:right w:val="single" w:sz="4" w:space="0" w:color="auto"/>
-            </w:tcBorders>
-            <w:vAlign w:val="center"/>
-          </w:tcPr>
-          <w:p>
-            <w:pPr>
-              <w:spacing w:line="276" w:lineRule="auto"/>
-              <w:jc w:val="center"/>
-              <w:rPr>
-                <w:sz w:val="24"/>
-                <w:szCs w:val="24"/>
-                <w:highlight w:val="yellow"/>
-                <w:lang w:eastAsia="en-US"/>
-              </w:rPr>
-            </w:pPr>
+            <w:proofErr w:type="spellStart"/>
             <w:r>
               <w:rPr>
-                <w:sz w:val="24"/>
-                <w:szCs w:val="24"/>
-                <w:highlight w:val="yellow"/>
+                <w:lang w:val="en-US"/>
               </w:rPr>
-              <w:t>УК-5</w:t>
+              <w:t>endfor</w:t>
             </w:r>
-          </w:p>
-        </w:tc>
-        <w:tc>
-          <w:tcPr>
-            <w:tcW w:w="2374" w:type="dxa"/>
-            <w:tcBorders>
-              <w:top w:val="single" w:sz="4" w:space="0" w:color="auto"/>
-              <w:left w:val="single" w:sz="4" w:space="0" w:color="auto"/>
-              <w:bottom w:val="single" w:sz="4" w:space="0" w:color="auto"/>
-              <w:right w:val="single" w:sz="4" w:space="0" w:color="auto"/>
-            </w:tcBorders>
-            <w:vAlign w:val="center"/>
-          </w:tcPr>
-          <w:p>
-            <w:pPr>
-              <w:spacing w:line="276" w:lineRule="auto"/>
-              <w:rPr>
-                <w:sz w:val="24"/>
-                <w:szCs w:val="24"/>
-                <w:highlight w:val="yellow"/>
-              </w:rPr>
-            </w:pPr>
+            <w:proofErr w:type="spellEnd"/>
             <w:r>
               <w:rPr>
-                <w:sz w:val="24"/>
-                <w:szCs w:val="24"/>
-                <w:highlight w:val="yellow"/>
+                <w:lang w:val="en-US"/>
               </w:rPr>
-              <w:t>Способен воспринимать межкультурное разнообразие общества в социально-историческом, этическом и философском контекстах</w:t>
-            </w:r>
-          </w:p>
-        </w:tc>
-        <w:tc>
-          <w:tcPr>
-            <w:tcW w:w="5598" w:type="dxa"/>
-            <w:tcBorders>
-              <w:top w:val="single" w:sz="4" w:space="0" w:color="auto"/>
-              <w:left w:val="single" w:sz="4" w:space="0" w:color="auto"/>
-              <w:bottom w:val="single" w:sz="4" w:space="0" w:color="auto"/>
-              <w:right w:val="single" w:sz="4" w:space="0" w:color="auto"/>
-            </w:tcBorders>
-            <w:vAlign w:val="center"/>
-          </w:tcPr>
-          <w:p>
-            <w:pPr>
-              <w:spacing w:line="276" w:lineRule="auto"/>
-              <w:jc w:val="both"/>
-              <w:rPr>
-                <w:i/>
-                <w:sz w:val="24"/>
-                <w:szCs w:val="24"/>
-                <w:highlight w:val="yellow"/>
-              </w:rPr>
-            </w:pPr>
-            <w:r>
-              <w:rPr>
-                <w:i/>
-                <w:sz w:val="24"/>
-                <w:szCs w:val="24"/>
-                <w:highlight w:val="yellow"/>
-              </w:rPr>
-              <w:t>УК-5.1. Знать:</w:t>
-            </w:r>
-          </w:p>
-          <w:p>
-            <w:pPr>
-              <w:spacing w:line="276" w:lineRule="auto"/>
-              <w:jc w:val="both"/>
-              <w:rPr>
-                <w:color w:val="000000"/>
-                <w:highlight w:val="yellow"/>
-              </w:rPr>
-            </w:pPr>
-            <w:r>
-              <w:rPr>
-                <w:color w:val="000000"/>
-                <w:highlight w:val="yellow"/>
-              </w:rPr>
-              <w:t>Основы межкультурной коммуникации</w:t>
-            </w:r>
-          </w:p>
-          <w:p>
-            <w:pPr>
-              <w:spacing w:line="276" w:lineRule="auto"/>
-              <w:jc w:val="both"/>
-              <w:rPr>
-                <w:i/>
-                <w:sz w:val="24"/>
-                <w:szCs w:val="24"/>
-                <w:highlight w:val="yellow"/>
-              </w:rPr>
-            </w:pPr>
-            <w:r>
-              <w:rPr>
-                <w:i/>
-                <w:sz w:val="24"/>
-                <w:szCs w:val="24"/>
-                <w:highlight w:val="yellow"/>
-              </w:rPr>
-              <w:t xml:space="preserve">УК-5.2. Уметь: </w:t>
-            </w:r>
-          </w:p>
-          <w:p>
-            <w:pPr>
-              <w:spacing w:line="276" w:lineRule="auto"/>
-              <w:rPr>
-                <w:color w:val="000000"/>
-                <w:highlight w:val="yellow"/>
-              </w:rPr>
-            </w:pPr>
-            <w:r>
-              <w:rPr>
-                <w:color w:val="000000"/>
-                <w:highlight w:val="yellow"/>
-              </w:rPr>
-              <w:t>Вести коммуникацию в мире культурного многообразия</w:t>
-            </w:r>
-          </w:p>
-          <w:p>
-            <w:pPr>
-              <w:spacing w:line="276" w:lineRule="auto"/>
-              <w:jc w:val="both"/>
-              <w:rPr>
-                <w:i/>
-                <w:sz w:val="24"/>
-                <w:szCs w:val="24"/>
-                <w:highlight w:val="yellow"/>
-              </w:rPr>
-            </w:pPr>
-            <w:r>
-              <w:rPr>
-                <w:i/>
-                <w:sz w:val="24"/>
-                <w:szCs w:val="24"/>
-                <w:highlight w:val="yellow"/>
-              </w:rPr>
-              <w:t>УК-5.3. Владеть:</w:t>
-            </w:r>
-          </w:p>
-          <w:p>
-            <w:pPr>
-              <w:spacing w:line="276" w:lineRule="auto"/>
-              <w:jc w:val="both"/>
-              <w:rPr>
-                <w:i/>
-                <w:sz w:val="24"/>
-                <w:szCs w:val="24"/>
-                <w:highlight w:val="yellow"/>
-                <w:lang w:eastAsia="en-US"/>
-              </w:rPr>
-            </w:pPr>
-            <w:r>
-              <w:rPr>
-                <w:color w:val="000000"/>
-                <w:highlight w:val="yellow"/>
-              </w:rPr>
-              <w:t>Способами анализа и пересмотра своих взглядов в случае разногласий и конфликтов в межкультурной коммуникации</w:t>
+              <w:t xml:space="preserve"> %}</w:t>
             </w:r>
           </w:p>
         </w:tc>
@@ -2761,9 +2724,12 @@
           <w:p>
             <w:pPr>
               <w:spacing w:line="276" w:lineRule="auto"/>
-              <w:jc w:val="both"/>
+              <w:jc w:val="center"/>
               <w:rPr>
-                <w:i/>
+                <w:b/>
+                <w:sz w:val="24"/>
+                <w:szCs w:val="24"/>
+                <w:lang w:eastAsia="en-US"/>
               </w:rPr>
             </w:pPr>
             <w:r>
@@ -2776,245 +2742,45 @@
               <w:t>Общепрофессиональные компетенции</w:t>
             </w:r>
           </w:p>
+          <w:p>
+            <w:pPr>
+              <w:spacing w:line="276" w:lineRule="auto"/>
+              <w:jc w:val="center"/>
+              <w:rPr>
+                <w:iCs/>
+                <w:lang w:val="en-US"/>
+              </w:rPr>
+            </w:pPr>
+            <w:r>
+              <w:rPr>
+                <w:b/>
+                <w:lang w:val="en-US"/>
+              </w:rPr>
+              <w:t xml:space="preserve">{%tr for item in </w:t>
+            </w:r>
+            <w:proofErr w:type="spellStart"/>
+            <w:r>
+              <w:rPr>
+                <w:b/>
+                <w:lang w:val="en-US"/>
+              </w:rPr>
+              <w:t>general_professional_competencies</w:t>
+            </w:r>
+            <w:proofErr w:type="spellEnd"/>
+            <w:r>
+              <w:rPr>
+                <w:b/>
+                <w:lang w:val="en-US"/>
+              </w:rPr>
+              <w:t>%}</w:t>
+            </w:r>
+          </w:p>
         </w:tc>
       </w:tr>
       <w:tr>
         <w:tc>
           <w:tcPr>
-            <w:tcW w:w="1662" w:type="dxa"/>
-            <w:tcBorders>
-              <w:top w:val="single" w:sz="4" w:space="0" w:color="auto"/>
-              <w:left w:val="single" w:sz="4" w:space="0" w:color="auto"/>
-              <w:bottom w:val="single" w:sz="4" w:space="0" w:color="auto"/>
-              <w:right w:val="single" w:sz="4" w:space="0" w:color="auto"/>
-            </w:tcBorders>
-            <w:vAlign w:val="center"/>
-            <w:hideMark/>
-          </w:tcPr>
-          <w:p>
-            <w:pPr>
-              <w:spacing w:line="276" w:lineRule="auto"/>
-              <w:jc w:val="center"/>
-              <w:rPr>
-                <w:color w:val="000000" w:themeColor="text1"/>
-                <w:sz w:val="24"/>
-                <w:szCs w:val="24"/>
-                <w:highlight w:val="yellow"/>
-                <w:lang w:eastAsia="en-US"/>
-              </w:rPr>
-            </w:pPr>
-            <w:r>
-              <w:rPr>
-                <w:color w:val="000000" w:themeColor="text1"/>
-                <w:sz w:val="24"/>
-                <w:szCs w:val="24"/>
-                <w:highlight w:val="yellow"/>
-                <w:lang w:eastAsia="en-US"/>
-              </w:rPr>
-              <w:t xml:space="preserve">ОПК-3. </w:t>
-            </w:r>
-          </w:p>
-        </w:tc>
-        <w:tc>
-          <w:tcPr>
-            <w:tcW w:w="2374" w:type="dxa"/>
-            <w:tcBorders>
-              <w:top w:val="single" w:sz="4" w:space="0" w:color="auto"/>
-              <w:left w:val="single" w:sz="4" w:space="0" w:color="auto"/>
-              <w:bottom w:val="single" w:sz="4" w:space="0" w:color="auto"/>
-              <w:right w:val="single" w:sz="4" w:space="0" w:color="auto"/>
-            </w:tcBorders>
-            <w:vAlign w:val="center"/>
-            <w:hideMark/>
-          </w:tcPr>
-          <w:p>
-            <w:pPr>
-              <w:spacing w:line="276" w:lineRule="auto"/>
-              <w:rPr>
-                <w:color w:val="000000" w:themeColor="text1"/>
-                <w:sz w:val="24"/>
-                <w:szCs w:val="24"/>
-                <w:highlight w:val="yellow"/>
-                <w:lang w:eastAsia="en-US"/>
-              </w:rPr>
-            </w:pPr>
-            <w:r>
-              <w:rPr>
-                <w:color w:val="000000" w:themeColor="text1"/>
-                <w:sz w:val="24"/>
-                <w:szCs w:val="24"/>
-                <w:highlight w:val="yellow"/>
-                <w:lang w:eastAsia="en-US"/>
-              </w:rPr>
-              <w:t xml:space="preserve">Способен решать стандартные задачи профессиональной деятельности на </w:t>
-            </w:r>
-            <w:r>
-              <w:rPr>
-                <w:color w:val="000000" w:themeColor="text1"/>
-                <w:sz w:val="24"/>
-                <w:szCs w:val="24"/>
-                <w:highlight w:val="yellow"/>
-                <w:lang w:eastAsia="en-US"/>
-              </w:rPr>
-              <w:lastRenderedPageBreak/>
-              <w:t>основе информационной и библиографической культуры с применением информационно-коммуникационных технологий и с учетом основных требований информационной безопасности</w:t>
-            </w:r>
-          </w:p>
-        </w:tc>
-        <w:tc>
-          <w:tcPr>
-            <w:tcW w:w="5598" w:type="dxa"/>
-            <w:tcBorders>
-              <w:top w:val="single" w:sz="4" w:space="0" w:color="auto"/>
-              <w:left w:val="single" w:sz="4" w:space="0" w:color="auto"/>
-              <w:bottom w:val="single" w:sz="4" w:space="0" w:color="auto"/>
-              <w:right w:val="single" w:sz="4" w:space="0" w:color="auto"/>
-            </w:tcBorders>
-            <w:vAlign w:val="center"/>
-          </w:tcPr>
-          <w:p>
-            <w:pPr>
-              <w:spacing w:line="276" w:lineRule="auto"/>
-              <w:rPr>
-                <w:i/>
-                <w:sz w:val="24"/>
-                <w:szCs w:val="24"/>
-                <w:highlight w:val="yellow"/>
-              </w:rPr>
-            </w:pPr>
-            <w:r>
-              <w:rPr>
-                <w:i/>
-                <w:sz w:val="24"/>
-                <w:szCs w:val="24"/>
-                <w:highlight w:val="yellow"/>
-              </w:rPr>
-              <w:lastRenderedPageBreak/>
-              <w:t xml:space="preserve">ОПК-3.1. Знать:  </w:t>
-            </w:r>
-          </w:p>
-          <w:p>
-            <w:pPr>
-              <w:spacing w:line="276" w:lineRule="auto"/>
-              <w:rPr>
-                <w:sz w:val="24"/>
-                <w:szCs w:val="24"/>
-                <w:highlight w:val="yellow"/>
-              </w:rPr>
-            </w:pPr>
-            <w:r>
-              <w:rPr>
-                <w:sz w:val="24"/>
-                <w:szCs w:val="24"/>
-                <w:highlight w:val="yellow"/>
-              </w:rPr>
-              <w:t xml:space="preserve">методы и средства решения стандартных задач профессиональной деятельности с применением информационно-коммуникационных технологий и </w:t>
-            </w:r>
-            <w:r>
-              <w:rPr>
-                <w:sz w:val="24"/>
-                <w:szCs w:val="24"/>
-                <w:highlight w:val="yellow"/>
-              </w:rPr>
-              <w:lastRenderedPageBreak/>
-              <w:t>с учетом основных требований информационной безопасности</w:t>
-            </w:r>
-          </w:p>
-          <w:p>
-            <w:pPr>
-              <w:spacing w:line="276" w:lineRule="auto"/>
-              <w:rPr>
-                <w:i/>
-                <w:sz w:val="24"/>
-                <w:szCs w:val="24"/>
-                <w:highlight w:val="yellow"/>
-              </w:rPr>
-            </w:pPr>
-            <w:r>
-              <w:rPr>
-                <w:i/>
-                <w:sz w:val="24"/>
-                <w:szCs w:val="24"/>
-                <w:highlight w:val="yellow"/>
-              </w:rPr>
-              <w:t xml:space="preserve">ОПК-3.2. Уметь: </w:t>
-            </w:r>
-          </w:p>
-          <w:p>
-            <w:pPr>
-              <w:spacing w:line="276" w:lineRule="auto"/>
-              <w:rPr>
-                <w:sz w:val="24"/>
-                <w:szCs w:val="24"/>
-                <w:highlight w:val="yellow"/>
-              </w:rPr>
-            </w:pPr>
-            <w:r>
-              <w:rPr>
-                <w:sz w:val="24"/>
-                <w:szCs w:val="24"/>
-                <w:highlight w:val="yellow"/>
-              </w:rPr>
-              <w:t>решать стандартные задачи профессиональной деятельности на основе информационной и библиографической культуры с применением информационно-коммуникационных технологий и с учетом основных требований информационной безопасности</w:t>
-            </w:r>
-          </w:p>
-          <w:p>
-            <w:pPr>
-              <w:spacing w:line="276" w:lineRule="auto"/>
-              <w:jc w:val="both"/>
-              <w:rPr>
-                <w:i/>
-                <w:color w:val="000000" w:themeColor="text1"/>
-                <w:sz w:val="24"/>
-                <w:szCs w:val="24"/>
-                <w:highlight w:val="yellow"/>
-                <w:lang w:eastAsia="en-US"/>
-              </w:rPr>
-            </w:pPr>
-            <w:r>
-              <w:rPr>
-                <w:i/>
-                <w:color w:val="000000" w:themeColor="text1"/>
-                <w:sz w:val="24"/>
-                <w:szCs w:val="24"/>
-                <w:highlight w:val="yellow"/>
-                <w:lang w:eastAsia="en-US"/>
-              </w:rPr>
-              <w:t xml:space="preserve">ОПК-3.3. Владеть: </w:t>
-            </w:r>
-          </w:p>
-          <w:p>
-            <w:pPr>
-              <w:spacing w:line="276" w:lineRule="auto"/>
-              <w:jc w:val="both"/>
-              <w:rPr>
-                <w:color w:val="0070C0"/>
-                <w:sz w:val="24"/>
-                <w:szCs w:val="24"/>
-                <w:highlight w:val="yellow"/>
-                <w:lang w:eastAsia="en-US"/>
-              </w:rPr>
-            </w:pPr>
-            <w:r>
-              <w:rPr>
-                <w:color w:val="000000" w:themeColor="text1"/>
-                <w:sz w:val="24"/>
-                <w:szCs w:val="24"/>
-                <w:highlight w:val="yellow"/>
-                <w:lang w:eastAsia="en-US"/>
-              </w:rPr>
-              <w:t>методами поиска и анализа информации для подготовки документов, обзоров, рефератов, докладов, публикаций, на основе информационной и библиографической культуры, с учетом соблюдения авторского права и требований информационной безопасности.</w:t>
-            </w:r>
-          </w:p>
-        </w:tc>
-      </w:tr>
-      <w:tr>
-        <w:trPr>
-          <w:trHeight w:val="77"/>
-        </w:trPr>
-        <w:tc>
-          <w:tcPr>
-            <w:tcW w:w="1662" w:type="dxa"/>
+            <w:tcW w:w="2436" w:type="dxa"/>
             <w:tcBorders>
               <w:top w:val="single" w:sz="4" w:space="0" w:color="auto"/>
               <w:left w:val="single" w:sz="4" w:space="0" w:color="auto"/>
@@ -3040,16 +2806,33 @@
               <w:rPr>
                 <w:sz w:val="24"/>
                 <w:szCs w:val="24"/>
-                <w:highlight w:val="yellow"/>
+                <w:lang w:val="en-US"/>
               </w:rPr>
-              <w:lastRenderedPageBreak/>
-              <w:t>ОПК-9</w:t>
+              <w:t xml:space="preserve">{{ </w:t>
+            </w:r>
+            <w:proofErr w:type="spellStart"/>
+            <w:r>
+              <w:rPr>
+                <w:sz w:val="24"/>
+                <w:szCs w:val="24"/>
+                <w:lang w:val="en-US"/>
+              </w:rPr>
+              <w:t>item.competency_code</w:t>
+            </w:r>
+            <w:proofErr w:type="spellEnd"/>
+            <w:r>
+              <w:rPr>
+                <w:sz w:val="24"/>
+                <w:szCs w:val="24"/>
+                <w:lang w:val="en-US"/>
+              </w:rPr>
+              <w:t xml:space="preserve"> }}</w:t>
             </w:r>
           </w:p>
         </w:tc>
         <w:tc>
           <w:tcPr>
-            <w:tcW w:w="2374" w:type="dxa"/>
+            <w:tcW w:w="2351" w:type="dxa"/>
             <w:tcBorders>
               <w:top w:val="single" w:sz="4" w:space="0" w:color="auto"/>
               <w:left w:val="single" w:sz="4" w:space="0" w:color="auto"/>
@@ -3062,7 +2845,6 @@
           <w:p>
             <w:pPr>
               <w:spacing w:line="276" w:lineRule="auto"/>
-              <w:jc w:val="center"/>
               <w:rPr>
                 <w:color w:val="000000" w:themeColor="text1"/>
                 <w:sz w:val="24"/>
@@ -3075,15 +2857,36 @@
               <w:rPr>
                 <w:sz w:val="24"/>
                 <w:szCs w:val="24"/>
-                <w:highlight w:val="yellow"/>
+                <w:lang w:val="en-US"/>
               </w:rPr>
-              <w:t>Способен принимать участие в реализации профессиональных коммуникации с заинтересованными участниками проектной деятельности и в рамках проектных групп</w:t>
+              <w:t>{{ item.</w:t>
+            </w:r>
+            <w:r>
+              <w:t xml:space="preserve"> </w:t>
+            </w:r>
+            <w:proofErr w:type="spellStart"/>
+            <w:r>
+              <w:rPr>
+                <w:sz w:val="24"/>
+                <w:szCs w:val="24"/>
+                <w:lang w:val="en-US"/>
+              </w:rPr>
+              <w:t>competency_name</w:t>
+            </w:r>
+            <w:proofErr w:type="spellEnd"/>
+            <w:r>
+              <w:rPr>
+                <w:sz w:val="24"/>
+                <w:szCs w:val="24"/>
+                <w:lang w:val="en-US"/>
+              </w:rPr>
+              <w:t xml:space="preserve"> }}</w:t>
             </w:r>
           </w:p>
         </w:tc>
         <w:tc>
           <w:tcPr>
-            <w:tcW w:w="5598" w:type="dxa"/>
+            <w:tcW w:w="4847" w:type="dxa"/>
             <w:tcBorders>
               <w:top w:val="single" w:sz="4" w:space="0" w:color="auto"/>
               <w:left w:val="single" w:sz="4" w:space="0" w:color="auto"/>
@@ -3094,227 +2897,245 @@
           </w:tcPr>
           <w:p>
             <w:pPr>
-              <w:jc w:val="both"/>
+              <w:spacing w:line="276" w:lineRule="auto"/>
               <w:rPr>
-                <w:i/>
                 <w:sz w:val="24"/>
                 <w:szCs w:val="24"/>
-                <w:highlight w:val="yellow"/>
+                <w:lang w:val="en-US"/>
+              </w:rPr>
+            </w:pPr>
+            <w:r>
+              <w:rPr>
+                <w:sz w:val="24"/>
+                <w:szCs w:val="24"/>
+                <w:lang w:val="en-US"/>
+              </w:rPr>
+              <w:t>{</w:t>
+            </w:r>
+            <w:r>
+              <w:rPr>
+                <w:sz w:val="24"/>
+                <w:szCs w:val="24"/>
+                <w:lang w:val="en-US"/>
+              </w:rPr>
+              <w:t xml:space="preserve">% for indicator in </w:t>
+            </w:r>
+            <w:proofErr w:type="spellStart"/>
+            <w:r>
+              <w:rPr>
+                <w:sz w:val="24"/>
+                <w:szCs w:val="24"/>
+                <w:lang w:val="en-US"/>
+              </w:rPr>
+              <w:t>item.indicators</w:t>
+            </w:r>
+            <w:proofErr w:type="spellEnd"/>
+            <w:r>
+              <w:rPr>
+                <w:sz w:val="24"/>
+                <w:szCs w:val="24"/>
+                <w:lang w:val="en-US"/>
+              </w:rPr>
+              <w:t xml:space="preserve"> %</w:t>
+            </w:r>
+            <w:r>
+              <w:rPr>
+                <w:sz w:val="24"/>
+                <w:szCs w:val="24"/>
+                <w:lang w:val="en-US"/>
+              </w:rPr>
+              <w:t>}</w:t>
+            </w:r>
+          </w:p>
+          <w:p>
+            <w:pPr>
+              <w:spacing w:line="276" w:lineRule="auto"/>
+              <w:rPr>
+                <w:sz w:val="24"/>
+                <w:szCs w:val="24"/>
+                <w:lang w:val="en-US"/>
               </w:rPr>
             </w:pPr>
             <w:r>
               <w:rPr>
                 <w:i/>
-                <w:sz w:val="24"/>
-                <w:szCs w:val="24"/>
-                <w:highlight w:val="yellow"/>
-              </w:rPr>
-              <w:t>ОПК-9.1. Знать:</w:t>
-            </w:r>
-          </w:p>
-          <w:p>
-            <w:pPr>
-              <w:jc w:val="both"/>
-              <w:rPr>
                 <w:iCs/>
                 <w:sz w:val="24"/>
                 <w:szCs w:val="24"/>
-                <w:highlight w:val="yellow"/>
+                <w:lang w:val="en-US"/>
               </w:rPr>
-            </w:pPr>
-            <w:r>
-              <w:rPr>
-                <w:iCs/>
-                <w:sz w:val="24"/>
-                <w:szCs w:val="24"/>
-                <w:highlight w:val="yellow"/>
-              </w:rPr>
-              <w:t>Инструменты и методы коммуникаций в проектах</w:t>
-            </w:r>
-          </w:p>
-          <w:p>
-            <w:pPr>
-              <w:jc w:val="both"/>
-              <w:rPr>
-                <w:iCs/>
-                <w:sz w:val="24"/>
-                <w:szCs w:val="24"/>
-                <w:highlight w:val="yellow"/>
-              </w:rPr>
-            </w:pPr>
-            <w:r>
-              <w:rPr>
-                <w:iCs/>
-                <w:sz w:val="24"/>
-                <w:szCs w:val="24"/>
-                <w:highlight w:val="yellow"/>
-              </w:rPr>
-              <w:t>Каналы коммуникаций в проектах</w:t>
-            </w:r>
-          </w:p>
-          <w:p>
-            <w:pPr>
-              <w:jc w:val="both"/>
-              <w:rPr>
-                <w:iCs/>
-                <w:sz w:val="24"/>
-                <w:szCs w:val="24"/>
-                <w:highlight w:val="yellow"/>
-              </w:rPr>
-            </w:pPr>
-            <w:r>
-              <w:rPr>
-                <w:iCs/>
-                <w:sz w:val="24"/>
-                <w:szCs w:val="24"/>
-                <w:highlight w:val="yellow"/>
-              </w:rPr>
-              <w:t>Модели коммуникаций в проектах</w:t>
-            </w:r>
-          </w:p>
-          <w:p>
-            <w:pPr>
-              <w:jc w:val="both"/>
-              <w:rPr>
-                <w:iCs/>
-                <w:sz w:val="24"/>
-                <w:szCs w:val="24"/>
-                <w:highlight w:val="yellow"/>
-              </w:rPr>
-            </w:pPr>
-            <w:r>
-              <w:rPr>
-                <w:iCs/>
-                <w:sz w:val="24"/>
-                <w:szCs w:val="24"/>
-                <w:highlight w:val="yellow"/>
-              </w:rPr>
-              <w:t>Технологии межличностной и групповой коммуникации в деловом взаимодействии</w:t>
-            </w:r>
-          </w:p>
-          <w:p>
-            <w:pPr>
-              <w:jc w:val="both"/>
-              <w:rPr>
-                <w:iCs/>
-                <w:sz w:val="24"/>
-                <w:szCs w:val="24"/>
-                <w:highlight w:val="yellow"/>
-              </w:rPr>
-            </w:pPr>
-            <w:r>
-              <w:rPr>
-                <w:iCs/>
-                <w:sz w:val="24"/>
-                <w:szCs w:val="24"/>
-                <w:highlight w:val="yellow"/>
-              </w:rPr>
-              <w:t>Основы конфликтологии</w:t>
-            </w:r>
-          </w:p>
-          <w:p>
-            <w:pPr>
-              <w:jc w:val="both"/>
-              <w:rPr>
-                <w:iCs/>
-                <w:sz w:val="24"/>
-                <w:szCs w:val="24"/>
-                <w:highlight w:val="yellow"/>
-              </w:rPr>
-            </w:pPr>
-            <w:r>
-              <w:rPr>
-                <w:iCs/>
-                <w:sz w:val="24"/>
-                <w:szCs w:val="24"/>
-                <w:highlight w:val="yellow"/>
-              </w:rPr>
-              <w:t>Технологии подготовки и проведения презентаций</w:t>
-            </w:r>
-          </w:p>
-          <w:p>
-            <w:pPr>
-              <w:jc w:val="both"/>
-              <w:rPr>
-                <w:i/>
-                <w:sz w:val="24"/>
-                <w:szCs w:val="24"/>
-                <w:highlight w:val="yellow"/>
-              </w:rPr>
-            </w:pPr>
-            <w:r>
-              <w:rPr>
-                <w:i/>
-                <w:sz w:val="24"/>
-                <w:szCs w:val="24"/>
-                <w:highlight w:val="yellow"/>
-              </w:rPr>
-              <w:t>ОПК-9.2. Уметь:</w:t>
-            </w:r>
-          </w:p>
-          <w:p>
-            <w:pPr>
-              <w:jc w:val="both"/>
-              <w:rPr>
-                <w:color w:val="000000"/>
-                <w:highlight w:val="yellow"/>
-              </w:rPr>
-            </w:pPr>
-            <w:r>
-              <w:rPr>
-                <w:color w:val="000000"/>
-                <w:highlight w:val="yellow"/>
-              </w:rPr>
-              <w:t>Осуществлять взаимодействие с заказчиком в процессе реализации проекта</w:t>
-            </w:r>
-          </w:p>
-          <w:p>
-            <w:pPr>
-              <w:jc w:val="both"/>
-              <w:rPr>
-                <w:color w:val="000000"/>
-                <w:highlight w:val="yellow"/>
-              </w:rPr>
-            </w:pPr>
-            <w:r>
-              <w:rPr>
-                <w:i/>
-                <w:sz w:val="24"/>
-                <w:szCs w:val="24"/>
-                <w:highlight w:val="yellow"/>
-              </w:rPr>
-              <w:t>ОПК-9.3. Владеть:</w:t>
+              <w:t>{{ indicator[0] }}</w:t>
             </w:r>
           </w:p>
           <w:p>
             <w:pPr>
               <w:spacing w:line="276" w:lineRule="auto"/>
-              <w:jc w:val="both"/>
               <w:rPr>
-                <w:color w:val="0070C0"/>
                 <w:sz w:val="24"/>
                 <w:szCs w:val="24"/>
-                <w:highlight w:val="yellow"/>
-                <w:lang w:eastAsia="en-US"/>
+                <w:lang w:val="en-US"/>
               </w:rPr>
             </w:pPr>
             <w:r>
               <w:rPr>
-                <w:color w:val="000000"/>
-                <w:highlight w:val="yellow"/>
+                <w:sz w:val="24"/>
+                <w:szCs w:val="24"/>
+                <w:lang w:val="en-US"/>
               </w:rPr>
-              <w:t>Навыками проведения презентаций, переговоров, публичных выступлений</w:t>
+              <w:t xml:space="preserve">   </w:t>
+            </w:r>
+            <w:r>
+              <w:rPr>
+                <w:sz w:val="24"/>
+                <w:szCs w:val="24"/>
+                <w:lang w:val="en-US"/>
+              </w:rPr>
+              <w:t xml:space="preserve">{% </w:t>
+            </w:r>
+            <w:r>
+              <w:rPr>
+                <w:sz w:val="24"/>
+                <w:szCs w:val="24"/>
+                <w:lang w:val="en-US"/>
+              </w:rPr>
+              <w:t>for text in indicator[1] %}</w:t>
+            </w:r>
+          </w:p>
+          <w:p>
+            <w:pPr>
+              <w:spacing w:line="276" w:lineRule="auto"/>
+              <w:rPr>
+                <w:sz w:val="24"/>
+                <w:szCs w:val="24"/>
+                <w:lang w:val="en-US"/>
+              </w:rPr>
+            </w:pPr>
+            <w:r>
+              <w:rPr>
+                <w:sz w:val="24"/>
+                <w:szCs w:val="24"/>
+                <w:lang w:val="en-US"/>
+              </w:rPr>
+              <w:t xml:space="preserve">   </w:t>
+            </w:r>
+            <w:r>
+              <w:rPr>
+                <w:sz w:val="24"/>
+                <w:szCs w:val="24"/>
+                <w:lang w:val="en-US"/>
+              </w:rPr>
+              <w:t>{{</w:t>
+            </w:r>
+            <w:r>
+              <w:rPr>
+                <w:sz w:val="24"/>
+                <w:szCs w:val="24"/>
+                <w:lang w:val="en-US"/>
+              </w:rPr>
+              <w:t xml:space="preserve"> </w:t>
+            </w:r>
+            <w:r>
+              <w:rPr>
+                <w:sz w:val="24"/>
+                <w:szCs w:val="24"/>
+                <w:lang w:val="en-US"/>
+              </w:rPr>
+              <w:t>text</w:t>
+            </w:r>
+            <w:r>
+              <w:rPr>
+                <w:sz w:val="24"/>
+                <w:szCs w:val="24"/>
+                <w:lang w:val="en-US"/>
+              </w:rPr>
+              <w:t xml:space="preserve"> }}</w:t>
+            </w:r>
+          </w:p>
+          <w:p>
+            <w:pPr>
+              <w:spacing w:line="276" w:lineRule="auto"/>
+              <w:rPr>
+                <w:sz w:val="24"/>
+                <w:szCs w:val="24"/>
+                <w:lang w:val="en-US"/>
+              </w:rPr>
+            </w:pPr>
+            <w:r>
+              <w:rPr>
+                <w:sz w:val="24"/>
+                <w:szCs w:val="24"/>
+                <w:lang w:val="en-US"/>
+              </w:rPr>
+              <w:t xml:space="preserve">   </w:t>
+            </w:r>
+            <w:r>
+              <w:rPr>
+                <w:sz w:val="24"/>
+                <w:szCs w:val="24"/>
+                <w:lang w:val="en-US"/>
+              </w:rPr>
+              <w:t xml:space="preserve">{% </w:t>
+            </w:r>
+            <w:proofErr w:type="spellStart"/>
+            <w:r>
+              <w:rPr>
+                <w:sz w:val="24"/>
+                <w:szCs w:val="24"/>
+                <w:lang w:val="en-US"/>
+              </w:rPr>
+              <w:t>endfor</w:t>
+            </w:r>
+            <w:proofErr w:type="spellEnd"/>
+            <w:r>
+              <w:rPr>
+                <w:sz w:val="24"/>
+                <w:szCs w:val="24"/>
+                <w:lang w:val="en-US"/>
+              </w:rPr>
+              <w:t xml:space="preserve"> %}</w:t>
+            </w:r>
+            <w:r>
+              <w:rPr>
+                <w:sz w:val="24"/>
+                <w:szCs w:val="24"/>
+                <w:lang w:val="en-US"/>
+              </w:rPr>
+              <w:br/>
+            </w:r>
+            <w:r>
+              <w:rPr>
+                <w:sz w:val="24"/>
+                <w:szCs w:val="24"/>
+                <w:lang w:val="en-US"/>
+              </w:rPr>
+              <w:t xml:space="preserve">{% </w:t>
+            </w:r>
+            <w:proofErr w:type="spellStart"/>
+            <w:r>
+              <w:rPr>
+                <w:sz w:val="24"/>
+                <w:szCs w:val="24"/>
+                <w:lang w:val="en-US"/>
+              </w:rPr>
+              <w:t>endfor</w:t>
+            </w:r>
+            <w:proofErr w:type="spellEnd"/>
+            <w:r>
+              <w:rPr>
+                <w:sz w:val="24"/>
+                <w:szCs w:val="24"/>
+                <w:lang w:val="en-US"/>
+              </w:rPr>
+              <w:t xml:space="preserve"> %}</w:t>
             </w:r>
           </w:p>
         </w:tc>
       </w:tr>
       <w:tr>
-        <w:trPr>
-          <w:trHeight w:val="77"/>
-        </w:trPr>
         <w:tc>
           <w:tcPr>
-            <w:tcW w:w="1662" w:type="dxa"/>
+            <w:tcW w:w="9634" w:type="dxa"/>
+            <w:gridSpan w:val="3"/>
             <w:tcBorders>
               <w:top w:val="single" w:sz="4" w:space="0" w:color="auto"/>
               <w:left w:val="single" w:sz="4" w:space="0" w:color="auto"/>
@@ -3328,95 +3149,28 @@
               <w:spacing w:line="276" w:lineRule="auto"/>
               <w:jc w:val="center"/>
               <w:rPr>
-                <w:color w:val="000000" w:themeColor="text1"/>
-                <w:highlight w:val="yellow"/>
-                <w:lang w:eastAsia="en-US"/>
+                <w:lang w:val="en-US"/>
               </w:rPr>
             </w:pPr>
             <w:r>
               <w:rPr>
-                <w:sz w:val="24"/>
-                <w:szCs w:val="24"/>
-                <w:highlight w:val="yellow"/>
+                <w:lang w:val="en-US"/>
               </w:rPr>
-              <w:t>ОПК-10</w:t>
+              <w:t xml:space="preserve">{%tr </w:t>
             </w:r>
-          </w:p>
-        </w:tc>
-        <w:tc>
-          <w:tcPr>
-            <w:tcW w:w="2374" w:type="dxa"/>
-            <w:tcBorders>
-              <w:top w:val="single" w:sz="4" w:space="0" w:color="auto"/>
-              <w:left w:val="single" w:sz="4" w:space="0" w:color="auto"/>
-              <w:bottom w:val="single" w:sz="4" w:space="0" w:color="auto"/>
-              <w:right w:val="single" w:sz="4" w:space="0" w:color="auto"/>
-            </w:tcBorders>
-            <w:vAlign w:val="center"/>
-          </w:tcPr>
-          <w:p>
-            <w:pPr>
-              <w:spacing w:line="276" w:lineRule="auto"/>
-              <w:rPr>
-                <w:color w:val="000000" w:themeColor="text1"/>
-                <w:highlight w:val="yellow"/>
-              </w:rPr>
-            </w:pPr>
+            <w:proofErr w:type="spellStart"/>
             <w:r>
               <w:rPr>
-                <w:sz w:val="24"/>
-                <w:szCs w:val="24"/>
-                <w:highlight w:val="yellow"/>
+                <w:lang w:val="en-US"/>
               </w:rPr>
-              <w:t>Способен осваивать методики использования программных средств для решения практических задач</w:t>
+              <w:t>endfor</w:t>
             </w:r>
-          </w:p>
-        </w:tc>
-        <w:tc>
-          <w:tcPr>
-            <w:tcW w:w="5598" w:type="dxa"/>
-            <w:tcBorders>
-              <w:top w:val="single" w:sz="4" w:space="0" w:color="auto"/>
-              <w:left w:val="single" w:sz="4" w:space="0" w:color="auto"/>
-              <w:bottom w:val="single" w:sz="4" w:space="0" w:color="auto"/>
-              <w:right w:val="single" w:sz="4" w:space="0" w:color="auto"/>
-            </w:tcBorders>
-            <w:vAlign w:val="center"/>
-          </w:tcPr>
-          <w:p>
-            <w:pPr>
-              <w:jc w:val="both"/>
-              <w:rPr>
-                <w:i/>
-                <w:sz w:val="24"/>
-                <w:szCs w:val="24"/>
-                <w:highlight w:val="yellow"/>
-              </w:rPr>
-            </w:pPr>
+            <w:proofErr w:type="spellEnd"/>
             <w:r>
               <w:rPr>
-                <w:i/>
-                <w:sz w:val="24"/>
-                <w:szCs w:val="24"/>
-                <w:highlight w:val="yellow"/>
+                <w:lang w:val="en-US"/>
               </w:rPr>
-              <w:t>ОПК-10.3. Владеть:</w:t>
-            </w:r>
-          </w:p>
-          <w:p>
-            <w:pPr>
-              <w:spacing w:line="276" w:lineRule="auto"/>
-              <w:rPr>
-                <w:i/>
-                <w:highlight w:val="yellow"/>
-              </w:rPr>
-            </w:pPr>
-            <w:r>
-              <w:rPr>
-                <w:color w:val="000000"/>
-                <w:highlight w:val="yellow"/>
-              </w:rPr>
-              <w:t>Способами описания методики использования программного средства для решения конкретной задачи в виде документа или видеоролика</w:t>
+              <w:t xml:space="preserve"> %}</w:t>
             </w:r>
           </w:p>
         </w:tc>
@@ -3425,7 +3179,6 @@
     <w:p>
       <w:pPr>
         <w:spacing w:line="276" w:lineRule="auto"/>
-        <w:ind w:firstLine="709"/>
         <w:jc w:val="both"/>
         <w:rPr>
           <w:sz w:val="28"/>
@@ -7242,7 +6995,7 @@
   <w:num w:numId="17">
     <w:abstractNumId w:val="22"/>
     <w:lvlOverride w:ilvl="0">
-      <w:lvl w:ilvl="0" w:tplc="594AFF72">
+      <w:lvl w:ilvl="0" w:tplc="4B0A1D68">
         <w:start w:val="1"/>
         <w:numFmt w:val="bullet"/>
         <w:lvlText w:val="-"/>
@@ -7269,7 +7022,7 @@
       </w:lvl>
     </w:lvlOverride>
     <w:lvlOverride w:ilvl="1">
-      <w:lvl w:ilvl="1" w:tplc="73B8C286">
+      <w:lvl w:ilvl="1" w:tplc="6952CAF8">
         <w:start w:val="1"/>
         <w:numFmt w:val="bullet"/>
         <w:lvlText w:val="o"/>
@@ -7296,7 +7049,7 @@
       </w:lvl>
     </w:lvlOverride>
     <w:lvlOverride w:ilvl="2">
-      <w:lvl w:ilvl="2" w:tplc="384058E0">
+      <w:lvl w:ilvl="2" w:tplc="394A531E">
         <w:start w:val="1"/>
         <w:numFmt w:val="bullet"/>
         <w:lvlText w:val="▪"/>
@@ -7323,7 +7076,7 @@
       </w:lvl>
     </w:lvlOverride>
     <w:lvlOverride w:ilvl="3">
-      <w:lvl w:ilvl="3" w:tplc="EEE2DF24">
+      <w:lvl w:ilvl="3" w:tplc="FFAC23D8">
         <w:start w:val="1"/>
         <w:numFmt w:val="bullet"/>
         <w:lvlText w:val="•"/>
@@ -7350,7 +7103,7 @@
       </w:lvl>
     </w:lvlOverride>
     <w:lvlOverride w:ilvl="4">
-      <w:lvl w:ilvl="4" w:tplc="104C7ECC">
+      <w:lvl w:ilvl="4" w:tplc="5E36BC2A">
         <w:start w:val="1"/>
         <w:numFmt w:val="bullet"/>
         <w:lvlText w:val="o"/>
@@ -7377,7 +7130,7 @@
       </w:lvl>
     </w:lvlOverride>
     <w:lvlOverride w:ilvl="5">
-      <w:lvl w:ilvl="5" w:tplc="F008F522">
+      <w:lvl w:ilvl="5" w:tplc="07885DEE">
         <w:start w:val="1"/>
         <w:numFmt w:val="bullet"/>
         <w:lvlText w:val="▪"/>
@@ -7404,7 +7157,7 @@
       </w:lvl>
     </w:lvlOverride>
     <w:lvlOverride w:ilvl="6">
-      <w:lvl w:ilvl="6" w:tplc="ADA8B396">
+      <w:lvl w:ilvl="6" w:tplc="0A9A2FE6">
         <w:start w:val="1"/>
         <w:numFmt w:val="bullet"/>
         <w:lvlText w:val="•"/>
@@ -7431,7 +7184,7 @@
       </w:lvl>
     </w:lvlOverride>
     <w:lvlOverride w:ilvl="7">
-      <w:lvl w:ilvl="7" w:tplc="2108A146">
+      <w:lvl w:ilvl="7" w:tplc="0D4458F8">
         <w:start w:val="1"/>
         <w:numFmt w:val="bullet"/>
         <w:lvlText w:val="o"/>
@@ -7458,7 +7211,7 @@
       </w:lvl>
     </w:lvlOverride>
     <w:lvlOverride w:ilvl="8">
-      <w:lvl w:ilvl="8" w:tplc="736A02BA">
+      <w:lvl w:ilvl="8" w:tplc="7C02BAE4">
         <w:start w:val="1"/>
         <w:numFmt w:val="bullet"/>
         <w:lvlText w:val="▪"/>
@@ -7491,7 +7244,7 @@
   <w:num w:numId="19">
     <w:abstractNumId w:val="24"/>
     <w:lvlOverride w:ilvl="0">
-      <w:lvl w:ilvl="0" w:tplc="7C9855F6">
+      <w:lvl w:ilvl="0" w:tplc="DA4874F8">
         <w:start w:val="1"/>
         <w:numFmt w:val="decimal"/>
         <w:lvlText w:val="%1."/>
@@ -7525,7 +7278,7 @@
       </w:lvl>
     </w:lvlOverride>
     <w:lvlOverride w:ilvl="1">
-      <w:lvl w:ilvl="1" w:tplc="1200F49A">
+      <w:lvl w:ilvl="1" w:tplc="B07AD572">
         <w:start w:val="1"/>
         <w:numFmt w:val="lowerLetter"/>
         <w:lvlText w:val="%2."/>
@@ -7559,7 +7312,7 @@
       </w:lvl>
     </w:lvlOverride>
     <w:lvlOverride w:ilvl="2">
-      <w:lvl w:ilvl="2" w:tplc="648825BA">
+      <w:lvl w:ilvl="2" w:tplc="EE0270D4">
         <w:start w:val="1"/>
         <w:numFmt w:val="lowerRoman"/>
         <w:lvlText w:val="%3."/>
@@ -7594,7 +7347,7 @@
       </w:lvl>
     </w:lvlOverride>
     <w:lvlOverride w:ilvl="3">
-      <w:lvl w:ilvl="3" w:tplc="D2222266">
+      <w:lvl w:ilvl="3" w:tplc="02EEABC6">
         <w:start w:val="1"/>
         <w:numFmt w:val="decimal"/>
         <w:suff w:val="nothing"/>
@@ -7630,7 +7383,7 @@
       </w:lvl>
     </w:lvlOverride>
     <w:lvlOverride w:ilvl="4">
-      <w:lvl w:ilvl="4" w:tplc="12627D38">
+      <w:lvl w:ilvl="4" w:tplc="50AEAC0A">
         <w:start w:val="1"/>
         <w:numFmt w:val="lowerLetter"/>
         <w:lvlText w:val="%5."/>
@@ -7665,7 +7418,7 @@
       </w:lvl>
     </w:lvlOverride>
     <w:lvlOverride w:ilvl="5">
-      <w:lvl w:ilvl="5" w:tplc="3E5E10CE">
+      <w:lvl w:ilvl="5" w:tplc="80522898">
         <w:start w:val="1"/>
         <w:numFmt w:val="lowerRoman"/>
         <w:lvlText w:val="%6."/>
@@ -7700,7 +7453,7 @@
       </w:lvl>
     </w:lvlOverride>
     <w:lvlOverride w:ilvl="6">
-      <w:lvl w:ilvl="6" w:tplc="27FC3C70">
+      <w:lvl w:ilvl="6" w:tplc="C190267A">
         <w:start w:val="1"/>
         <w:numFmt w:val="decimal"/>
         <w:lvlText w:val="%7."/>
@@ -7735,7 +7488,7 @@
       </w:lvl>
     </w:lvlOverride>
     <w:lvlOverride w:ilvl="7">
-      <w:lvl w:ilvl="7" w:tplc="EE246A4E">
+      <w:lvl w:ilvl="7" w:tplc="7FC40300">
         <w:start w:val="1"/>
         <w:numFmt w:val="lowerLetter"/>
         <w:lvlText w:val="%8."/>
@@ -7770,7 +7523,7 @@
       </w:lvl>
     </w:lvlOverride>
     <w:lvlOverride w:ilvl="8">
-      <w:lvl w:ilvl="8" w:tplc="BD225B6E">
+      <w:lvl w:ilvl="8" w:tplc="52306BA0">
         <w:start w:val="1"/>
         <w:numFmt w:val="lowerRoman"/>
         <w:lvlText w:val="%9."/>
@@ -7808,7 +7561,7 @@
   <w:num w:numId="20">
     <w:abstractNumId w:val="24"/>
     <w:lvlOverride w:ilvl="0">
-      <w:lvl w:ilvl="0" w:tplc="7C9855F6">
+      <w:lvl w:ilvl="0" w:tplc="DA4874F8">
         <w:start w:val="1"/>
         <w:numFmt w:val="decimal"/>
         <w:lvlText w:val="%1."/>
@@ -7842,7 +7595,7 @@
       </w:lvl>
     </w:lvlOverride>
     <w:lvlOverride w:ilvl="1">
-      <w:lvl w:ilvl="1" w:tplc="1200F49A">
+      <w:lvl w:ilvl="1" w:tplc="B07AD572">
         <w:start w:val="1"/>
         <w:numFmt w:val="lowerLetter"/>
         <w:lvlText w:val="%2."/>
@@ -7876,7 +7629,7 @@
       </w:lvl>
     </w:lvlOverride>
     <w:lvlOverride w:ilvl="2">
-      <w:lvl w:ilvl="2" w:tplc="648825BA">
+      <w:lvl w:ilvl="2" w:tplc="EE0270D4">
         <w:start w:val="1"/>
         <w:numFmt w:val="lowerRoman"/>
         <w:lvlText w:val="%3."/>
@@ -7911,7 +7664,7 @@
       </w:lvl>
     </w:lvlOverride>
     <w:lvlOverride w:ilvl="3">
-      <w:lvl w:ilvl="3" w:tplc="D2222266">
+      <w:lvl w:ilvl="3" w:tplc="02EEABC6">
         <w:start w:val="1"/>
         <w:numFmt w:val="decimal"/>
         <w:suff w:val="nothing"/>
@@ -7947,7 +7700,7 @@
       </w:lvl>
     </w:lvlOverride>
     <w:lvlOverride w:ilvl="4">
-      <w:lvl w:ilvl="4" w:tplc="12627D38">
+      <w:lvl w:ilvl="4" w:tplc="50AEAC0A">
         <w:start w:val="1"/>
         <w:numFmt w:val="lowerLetter"/>
         <w:lvlText w:val="%5."/>
@@ -7982,7 +7735,7 @@
       </w:lvl>
     </w:lvlOverride>
     <w:lvlOverride w:ilvl="5">
-      <w:lvl w:ilvl="5" w:tplc="3E5E10CE">
+      <w:lvl w:ilvl="5" w:tplc="80522898">
         <w:start w:val="1"/>
         <w:numFmt w:val="lowerRoman"/>
         <w:lvlText w:val="%6."/>
@@ -8017,7 +7770,7 @@
       </w:lvl>
     </w:lvlOverride>
     <w:lvlOverride w:ilvl="6">
-      <w:lvl w:ilvl="6" w:tplc="27FC3C70">
+      <w:lvl w:ilvl="6" w:tplc="C190267A">
         <w:start w:val="1"/>
         <w:numFmt w:val="decimal"/>
         <w:lvlText w:val="%7."/>
@@ -8052,7 +7805,7 @@
       </w:lvl>
     </w:lvlOverride>
     <w:lvlOverride w:ilvl="7">
-      <w:lvl w:ilvl="7" w:tplc="EE246A4E">
+      <w:lvl w:ilvl="7" w:tplc="7FC40300">
         <w:start w:val="1"/>
         <w:numFmt w:val="lowerLetter"/>
         <w:lvlText w:val="%8."/>
@@ -8087,7 +7840,7 @@
       </w:lvl>
     </w:lvlOverride>
     <w:lvlOverride w:ilvl="8">
-      <w:lvl w:ilvl="8" w:tplc="BD225B6E">
+      <w:lvl w:ilvl="8" w:tplc="52306BA0">
         <w:start w:val="1"/>
         <w:numFmt w:val="lowerRoman"/>
         <w:lvlText w:val="%9."/>
@@ -8125,7 +7878,7 @@
   <w:num w:numId="21">
     <w:abstractNumId w:val="22"/>
     <w:lvlOverride w:ilvl="0">
-      <w:lvl w:ilvl="0" w:tplc="594AFF72">
+      <w:lvl w:ilvl="0" w:tplc="4B0A1D68">
         <w:start w:val="1"/>
         <w:numFmt w:val="bullet"/>
         <w:lvlText w:val="-"/>
@@ -8156,7 +7909,7 @@
       </w:lvl>
     </w:lvlOverride>
     <w:lvlOverride w:ilvl="1">
-      <w:lvl w:ilvl="1" w:tplc="73B8C286">
+      <w:lvl w:ilvl="1" w:tplc="6952CAF8">
         <w:start w:val="1"/>
         <w:numFmt w:val="bullet"/>
         <w:lvlText w:val="o"/>
@@ -8187,7 +7940,7 @@
       </w:lvl>
     </w:lvlOverride>
     <w:lvlOverride w:ilvl="2">
-      <w:lvl w:ilvl="2" w:tplc="384058E0">
+      <w:lvl w:ilvl="2" w:tplc="394A531E">
         <w:start w:val="1"/>
         <w:numFmt w:val="bullet"/>
         <w:lvlText w:val="▪"/>
@@ -8218,7 +7971,7 @@
       </w:lvl>
     </w:lvlOverride>
     <w:lvlOverride w:ilvl="3">
-      <w:lvl w:ilvl="3" w:tplc="EEE2DF24">
+      <w:lvl w:ilvl="3" w:tplc="FFAC23D8">
         <w:start w:val="1"/>
         <w:numFmt w:val="bullet"/>
         <w:lvlText w:val="•"/>
@@ -8250,7 +8003,7 @@
       </w:lvl>
     </w:lvlOverride>
     <w:lvlOverride w:ilvl="4">
-      <w:lvl w:ilvl="4" w:tplc="104C7ECC">
+      <w:lvl w:ilvl="4" w:tplc="5E36BC2A">
         <w:start w:val="1"/>
         <w:numFmt w:val="bullet"/>
         <w:lvlText w:val="o"/>
@@ -8282,7 +8035,7 @@
       </w:lvl>
     </w:lvlOverride>
     <w:lvlOverride w:ilvl="5">
-      <w:lvl w:ilvl="5" w:tplc="F008F522">
+      <w:lvl w:ilvl="5" w:tplc="07885DEE">
         <w:start w:val="1"/>
         <w:numFmt w:val="bullet"/>
         <w:lvlText w:val="▪"/>
@@ -8314,7 +8067,7 @@
       </w:lvl>
     </w:lvlOverride>
     <w:lvlOverride w:ilvl="6">
-      <w:lvl w:ilvl="6" w:tplc="ADA8B396">
+      <w:lvl w:ilvl="6" w:tplc="0A9A2FE6">
         <w:start w:val="1"/>
         <w:numFmt w:val="bullet"/>
         <w:lvlText w:val="•"/>
@@ -8346,7 +8099,7 @@
       </w:lvl>
     </w:lvlOverride>
     <w:lvlOverride w:ilvl="7">
-      <w:lvl w:ilvl="7" w:tplc="2108A146">
+      <w:lvl w:ilvl="7" w:tplc="0D4458F8">
         <w:start w:val="1"/>
         <w:numFmt w:val="bullet"/>
         <w:lvlText w:val="o"/>
@@ -8378,7 +8131,7 @@
       </w:lvl>
     </w:lvlOverride>
     <w:lvlOverride w:ilvl="8">
-      <w:lvl w:ilvl="8" w:tplc="736A02BA">
+      <w:lvl w:ilvl="8" w:tplc="7C02BAE4">
         <w:start w:val="1"/>
         <w:numFmt w:val="bullet"/>
         <w:lvlText w:val="▪"/>
@@ -8413,7 +8166,7 @@
   <w:num w:numId="22">
     <w:abstractNumId w:val="22"/>
     <w:lvlOverride w:ilvl="0">
-      <w:lvl w:ilvl="0" w:tplc="594AFF72">
+      <w:lvl w:ilvl="0" w:tplc="4B0A1D68">
         <w:start w:val="1"/>
         <w:numFmt w:val="bullet"/>
         <w:lvlText w:val="-"/>
@@ -8444,7 +8197,7 @@
       </w:lvl>
     </w:lvlOverride>
     <w:lvlOverride w:ilvl="1">
-      <w:lvl w:ilvl="1" w:tplc="73B8C286">
+      <w:lvl w:ilvl="1" w:tplc="6952CAF8">
         <w:start w:val="1"/>
         <w:numFmt w:val="bullet"/>
         <w:lvlText w:val="o"/>
@@ -8474,7 +8227,7 @@
       </w:lvl>
     </w:lvlOverride>
     <w:lvlOverride w:ilvl="2">
-      <w:lvl w:ilvl="2" w:tplc="384058E0">
+      <w:lvl w:ilvl="2" w:tplc="394A531E">
         <w:start w:val="1"/>
         <w:numFmt w:val="bullet"/>
         <w:lvlText w:val="▪"/>
@@ -8505,7 +8258,7 @@
       </w:lvl>
     </w:lvlOverride>
     <w:lvlOverride w:ilvl="3">
-      <w:lvl w:ilvl="3" w:tplc="EEE2DF24">
+      <w:lvl w:ilvl="3" w:tplc="FFAC23D8">
         <w:start w:val="1"/>
         <w:numFmt w:val="bullet"/>
         <w:lvlText w:val="•"/>
@@ -8536,7 +8289,7 @@
       </w:lvl>
     </w:lvlOverride>
     <w:lvlOverride w:ilvl="4">
-      <w:lvl w:ilvl="4" w:tplc="104C7ECC">
+      <w:lvl w:ilvl="4" w:tplc="5E36BC2A">
         <w:start w:val="1"/>
         <w:numFmt w:val="bullet"/>
         <w:lvlText w:val="o"/>
@@ -8567,7 +8320,7 @@
       </w:lvl>
     </w:lvlOverride>
     <w:lvlOverride w:ilvl="5">
-      <w:lvl w:ilvl="5" w:tplc="F008F522">
+      <w:lvl w:ilvl="5" w:tplc="07885DEE">
         <w:start w:val="1"/>
         <w:numFmt w:val="bullet"/>
         <w:lvlText w:val="▪"/>
@@ -8598,7 +8351,7 @@
       </w:lvl>
     </w:lvlOverride>
     <w:lvlOverride w:ilvl="6">
-      <w:lvl w:ilvl="6" w:tplc="ADA8B396">
+      <w:lvl w:ilvl="6" w:tplc="0A9A2FE6">
         <w:start w:val="1"/>
         <w:numFmt w:val="bullet"/>
         <w:lvlText w:val="•"/>
@@ -8629,7 +8382,7 @@
       </w:lvl>
     </w:lvlOverride>
     <w:lvlOverride w:ilvl="7">
-      <w:lvl w:ilvl="7" w:tplc="2108A146">
+      <w:lvl w:ilvl="7" w:tplc="0D4458F8">
         <w:start w:val="1"/>
         <w:numFmt w:val="bullet"/>
         <w:lvlText w:val="o"/>
@@ -8660,7 +8413,7 @@
       </w:lvl>
     </w:lvlOverride>
     <w:lvlOverride w:ilvl="8">
-      <w:lvl w:ilvl="8" w:tplc="736A02BA">
+      <w:lvl w:ilvl="8" w:tplc="7C02BAE4">
         <w:start w:val="1"/>
         <w:numFmt w:val="bullet"/>
         <w:lvlText w:val="▪"/>
@@ -8694,7 +8447,7 @@
   <w:num w:numId="23">
     <w:abstractNumId w:val="22"/>
     <w:lvlOverride w:ilvl="0">
-      <w:lvl w:ilvl="0" w:tplc="594AFF72">
+      <w:lvl w:ilvl="0" w:tplc="4B0A1D68">
         <w:start w:val="1"/>
         <w:numFmt w:val="bullet"/>
         <w:lvlText w:val="-"/>
@@ -8725,7 +8478,7 @@
       </w:lvl>
     </w:lvlOverride>
     <w:lvlOverride w:ilvl="1">
-      <w:lvl w:ilvl="1" w:tplc="73B8C286">
+      <w:lvl w:ilvl="1" w:tplc="6952CAF8">
         <w:start w:val="1"/>
         <w:numFmt w:val="bullet"/>
         <w:lvlText w:val="o"/>
@@ -8756,7 +8509,7 @@
       </w:lvl>
     </w:lvlOverride>
     <w:lvlOverride w:ilvl="2">
-      <w:lvl w:ilvl="2" w:tplc="384058E0">
+      <w:lvl w:ilvl="2" w:tplc="394A531E">
         <w:start w:val="1"/>
         <w:numFmt w:val="bullet"/>
         <w:lvlText w:val="▪"/>
@@ -8787,7 +8540,7 @@
       </w:lvl>
     </w:lvlOverride>
     <w:lvlOverride w:ilvl="3">
-      <w:lvl w:ilvl="3" w:tplc="EEE2DF24">
+      <w:lvl w:ilvl="3" w:tplc="FFAC23D8">
         <w:start w:val="1"/>
         <w:numFmt w:val="bullet"/>
         <w:lvlText w:val="•"/>
@@ -8819,7 +8572,7 @@
       </w:lvl>
     </w:lvlOverride>
     <w:lvlOverride w:ilvl="4">
-      <w:lvl w:ilvl="4" w:tplc="104C7ECC">
+      <w:lvl w:ilvl="4" w:tplc="5E36BC2A">
         <w:start w:val="1"/>
         <w:numFmt w:val="bullet"/>
         <w:lvlText w:val="o"/>
@@ -8851,7 +8604,7 @@
       </w:lvl>
     </w:lvlOverride>
     <w:lvlOverride w:ilvl="5">
-      <w:lvl w:ilvl="5" w:tplc="F008F522">
+      <w:lvl w:ilvl="5" w:tplc="07885DEE">
         <w:start w:val="1"/>
         <w:numFmt w:val="bullet"/>
         <w:lvlText w:val="▪"/>
@@ -8883,7 +8636,7 @@
       </w:lvl>
     </w:lvlOverride>
     <w:lvlOverride w:ilvl="6">
-      <w:lvl w:ilvl="6" w:tplc="ADA8B396">
+      <w:lvl w:ilvl="6" w:tplc="0A9A2FE6">
         <w:start w:val="1"/>
         <w:numFmt w:val="bullet"/>
         <w:lvlText w:val="•"/>
@@ -8915,7 +8668,7 @@
       </w:lvl>
     </w:lvlOverride>
     <w:lvlOverride w:ilvl="7">
-      <w:lvl w:ilvl="7" w:tplc="2108A146">
+      <w:lvl w:ilvl="7" w:tplc="0D4458F8">
         <w:start w:val="1"/>
         <w:numFmt w:val="bullet"/>
         <w:lvlText w:val="o"/>
@@ -8947,7 +8700,7 @@
       </w:lvl>
     </w:lvlOverride>
     <w:lvlOverride w:ilvl="8">
-      <w:lvl w:ilvl="8" w:tplc="736A02BA">
+      <w:lvl w:ilvl="8" w:tplc="7C02BAE4">
         <w:start w:val="1"/>
         <w:numFmt w:val="bullet"/>
         <w:lvlText w:val="▪"/>
@@ -9401,7 +9154,7 @@
   <w:style w:type="paragraph" w:default="1" w:styleId="a0">
     <w:name w:val="Normal"/>
     <w:qFormat/>
-    <w:rsid w:val="00D575DD"/>
+    <w:rsid w:val="00655ADC"/>
     <w:rPr>
       <w:rFonts w:ascii="Times New Roman" w:eastAsia="Times New Roman" w:hAnsi="Times New Roman" w:cs="Times New Roman"/>
       <w:lang w:eastAsia="ru-RU"/>
@@ -9461,6 +9214,7 @@
   <w:style w:type="character" w:default="1" w:styleId="a1">
     <w:name w:val="Default Paragraph Font"/>
     <w:uiPriority w:val="1"/>
+    <w:semiHidden/>
     <w:unhideWhenUsed/>
   </w:style>
   <w:style w:type="table" w:default="1" w:styleId="a2">

</xml_diff>